<commit_message>
Corrected percentage on energy savings within template
</commit_message>
<xml_diff>
--- a/Lighting/Install Motion Sensor/template 2.docx
+++ b/Lighting/Install Motion Sensor/template 2.docx
@@ -176,7 +176,23 @@
           <w:spacing w:val="-3"/>
           <w:vertAlign w:val="subscript"/>
         </w:rPr>
-        <w:t>${i}</w:t>
+        <w:t>${</w:t>
+      </w:r>
+      <w:proofErr w:type="spellStart"/>
+      <w:r>
+        <w:rPr>
+          <w:spacing w:val="-3"/>
+          <w:vertAlign w:val="subscript"/>
+        </w:rPr>
+        <w:t>i</w:t>
+      </w:r>
+      <w:proofErr w:type="spellEnd"/>
+      <w:r>
+        <w:rPr>
+          <w:spacing w:val="-3"/>
+          <w:vertAlign w:val="subscript"/>
+        </w:rPr>
+        <w:t>}</w:t>
       </w:r>
       <w:r>
         <w:rPr>
@@ -190,7 +206,23 @@
           <w:spacing w:val="-3"/>
           <w:vertAlign w:val="subscript"/>
         </w:rPr>
-        <w:t>${i}</w:t>
+        <w:t>${</w:t>
+      </w:r>
+      <w:proofErr w:type="spellStart"/>
+      <w:r>
+        <w:rPr>
+          <w:spacing w:val="-3"/>
+          <w:vertAlign w:val="subscript"/>
+        </w:rPr>
+        <w:t>i</w:t>
+      </w:r>
+      <w:proofErr w:type="spellEnd"/>
+      <w:r>
+        <w:rPr>
+          <w:spacing w:val="-3"/>
+          <w:vertAlign w:val="subscript"/>
+        </w:rPr>
+        <w:t>}</w:t>
       </w:r>
       <w:r>
         <w:rPr>
@@ -216,7 +248,23 @@
           <w:spacing w:val="-3"/>
           <w:vertAlign w:val="subscript"/>
         </w:rPr>
-        <w:t>${i}</w:t>
+        <w:t>${</w:t>
+      </w:r>
+      <w:proofErr w:type="spellStart"/>
+      <w:r>
+        <w:rPr>
+          <w:spacing w:val="-3"/>
+          <w:vertAlign w:val="subscript"/>
+        </w:rPr>
+        <w:t>i</w:t>
+      </w:r>
+      <w:proofErr w:type="spellEnd"/>
+      <w:r>
+        <w:rPr>
+          <w:spacing w:val="-3"/>
+          <w:vertAlign w:val="subscript"/>
+        </w:rPr>
+        <w:t>}</w:t>
       </w:r>
       <w:r>
         <w:rPr>
@@ -243,7 +291,23 @@
           <w:spacing w:val="-3"/>
           <w:vertAlign w:val="subscript"/>
         </w:rPr>
-        <w:t>${i}</w:t>
+        <w:t>${</w:t>
+      </w:r>
+      <w:proofErr w:type="spellStart"/>
+      <w:r>
+        <w:rPr>
+          <w:spacing w:val="-3"/>
+          <w:vertAlign w:val="subscript"/>
+        </w:rPr>
+        <w:t>i</w:t>
+      </w:r>
+      <w:proofErr w:type="spellEnd"/>
+      <w:r>
+        <w:rPr>
+          <w:spacing w:val="-3"/>
+          <w:vertAlign w:val="subscript"/>
+        </w:rPr>
+        <w:t>}</w:t>
       </w:r>
       <w:r>
         <w:rPr>
@@ -285,7 +349,23 @@
           <w:spacing w:val="-3"/>
           <w:vertAlign w:val="subscript"/>
         </w:rPr>
-        <w:t>${i}</w:t>
+        <w:t>${</w:t>
+      </w:r>
+      <w:proofErr w:type="spellStart"/>
+      <w:r>
+        <w:rPr>
+          <w:spacing w:val="-3"/>
+          <w:vertAlign w:val="subscript"/>
+        </w:rPr>
+        <w:t>i</w:t>
+      </w:r>
+      <w:proofErr w:type="spellEnd"/>
+      <w:r>
+        <w:rPr>
+          <w:spacing w:val="-3"/>
+          <w:vertAlign w:val="subscript"/>
+        </w:rPr>
+        <w:t>}</w:t>
       </w:r>
       <w:r>
         <w:rPr>
@@ -306,7 +386,23 @@
           <w:spacing w:val="-3"/>
           <w:vertAlign w:val="subscript"/>
         </w:rPr>
-        <w:t>${i}</w:t>
+        <w:t>${</w:t>
+      </w:r>
+      <w:proofErr w:type="spellStart"/>
+      <w:r>
+        <w:rPr>
+          <w:spacing w:val="-3"/>
+          <w:vertAlign w:val="subscript"/>
+        </w:rPr>
+        <w:t>i</w:t>
+      </w:r>
+      <w:proofErr w:type="spellEnd"/>
+      <w:r>
+        <w:rPr>
+          <w:spacing w:val="-3"/>
+          <w:vertAlign w:val="subscript"/>
+        </w:rPr>
+        <w:t>}</w:t>
       </w:r>
       <w:r>
         <w:rPr>
@@ -370,7 +466,23 @@
           <w:spacing w:val="-3"/>
           <w:vertAlign w:val="subscript"/>
         </w:rPr>
-        <w:t>${i}</w:t>
+        <w:t>${</w:t>
+      </w:r>
+      <w:proofErr w:type="spellStart"/>
+      <w:r>
+        <w:rPr>
+          <w:spacing w:val="-3"/>
+          <w:vertAlign w:val="subscript"/>
+        </w:rPr>
+        <w:t>i</w:t>
+      </w:r>
+      <w:proofErr w:type="spellEnd"/>
+      <w:r>
+        <w:rPr>
+          <w:spacing w:val="-3"/>
+          <w:vertAlign w:val="subscript"/>
+        </w:rPr>
+        <w:t>}</w:t>
       </w:r>
       <w:r>
         <w:rPr>
@@ -467,7 +579,23 @@
           <w:spacing w:val="-3"/>
           <w:vertAlign w:val="subscript"/>
         </w:rPr>
-        <w:t>${i}</w:t>
+        <w:t>${</w:t>
+      </w:r>
+      <w:proofErr w:type="spellStart"/>
+      <w:r>
+        <w:rPr>
+          <w:spacing w:val="-3"/>
+          <w:vertAlign w:val="subscript"/>
+        </w:rPr>
+        <w:t>i</w:t>
+      </w:r>
+      <w:proofErr w:type="spellEnd"/>
+      <w:r>
+        <w:rPr>
+          <w:spacing w:val="-3"/>
+          <w:vertAlign w:val="subscript"/>
+        </w:rPr>
+        <w:t>}</w:t>
       </w:r>
       <w:r>
         <w:rPr>
@@ -548,7 +676,23 @@
           <w:spacing w:val="-3"/>
           <w:vertAlign w:val="subscript"/>
         </w:rPr>
-        <w:t>${i}</w:t>
+        <w:t>${</w:t>
+      </w:r>
+      <w:proofErr w:type="spellStart"/>
+      <w:r>
+        <w:rPr>
+          <w:spacing w:val="-3"/>
+          <w:vertAlign w:val="subscript"/>
+        </w:rPr>
+        <w:t>i</w:t>
+      </w:r>
+      <w:proofErr w:type="spellEnd"/>
+      <w:r>
+        <w:rPr>
+          <w:spacing w:val="-3"/>
+          <w:vertAlign w:val="subscript"/>
+        </w:rPr>
+        <w:t>}</w:t>
       </w:r>
       <w:r>
         <w:rPr>
@@ -570,7 +714,15 @@
           <w:spacing w:val="-3"/>
           <w:lang w:val="fr-FR"/>
         </w:rPr>
-        <w:t>= Operating hour</w:t>
+        <w:t xml:space="preserve">= Operating </w:t>
+      </w:r>
+      <w:proofErr w:type="spellStart"/>
+      <w:r>
+        <w:rPr>
+          <w:spacing w:val="-3"/>
+          <w:lang w:val="fr-FR"/>
+        </w:rPr>
+        <w:t>hour</w:t>
       </w:r>
       <w:r>
         <w:rPr>
@@ -579,6 +731,7 @@
         </w:rPr>
         <w:t>s</w:t>
       </w:r>
+      <w:proofErr w:type="spellEnd"/>
       <w:r>
         <w:rPr>
           <w:spacing w:val="-3"/>
@@ -607,6 +760,7 @@
         </w:rPr>
         <w:t xml:space="preserve"> </w:t>
       </w:r>
+      <w:proofErr w:type="spellStart"/>
       <w:r>
         <w:rPr>
           <w:spacing w:val="-3"/>
@@ -621,13 +775,23 @@
         </w:rPr>
         <w:t>s</w:t>
       </w:r>
-      <w:r>
-        <w:rPr>
-          <w:spacing w:val="-3"/>
-          <w:lang w:val="fr-FR"/>
-        </w:rPr>
-        <w:t>/yr</w:t>
-      </w:r>
+      <w:proofErr w:type="spellEnd"/>
+      <w:r>
+        <w:rPr>
+          <w:spacing w:val="-3"/>
+          <w:lang w:val="fr-FR"/>
+        </w:rPr>
+        <w:t>/</w:t>
+      </w:r>
+      <w:proofErr w:type="spellStart"/>
+      <w:r>
+        <w:rPr>
+          <w:spacing w:val="-3"/>
+          <w:lang w:val="fr-FR"/>
+        </w:rPr>
+        <w:t>yr</w:t>
+      </w:r>
+      <w:proofErr w:type="spellEnd"/>
       <w:r>
         <w:rPr>
           <w:spacing w:val="-3"/>
@@ -647,7 +811,39 @@
           <w:spacing w:val="-3"/>
           <w:lang w:val="fr-FR"/>
         </w:rPr>
-        <w:t xml:space="preserve"> hours per day, </w:t>
+        <w:t xml:space="preserve"> </w:t>
+      </w:r>
+      <w:proofErr w:type="spellStart"/>
+      <w:r>
+        <w:rPr>
+          <w:spacing w:val="-3"/>
+          <w:lang w:val="fr-FR"/>
+        </w:rPr>
+        <w:t>hours</w:t>
+      </w:r>
+      <w:proofErr w:type="spellEnd"/>
+      <w:r>
+        <w:rPr>
+          <w:spacing w:val="-3"/>
+          <w:lang w:val="fr-FR"/>
+        </w:rPr>
+        <w:t xml:space="preserve"> per </w:t>
+      </w:r>
+      <w:proofErr w:type="spellStart"/>
+      <w:r>
+        <w:rPr>
+          <w:spacing w:val="-3"/>
+          <w:lang w:val="fr-FR"/>
+        </w:rPr>
+        <w:t>day</w:t>
+      </w:r>
+      <w:proofErr w:type="spellEnd"/>
+      <w:r>
+        <w:rPr>
+          <w:spacing w:val="-3"/>
+          <w:lang w:val="fr-FR"/>
+        </w:rPr>
+        <w:t xml:space="preserve">, </w:t>
       </w:r>
       <w:r>
         <w:rPr>
@@ -661,7 +857,39 @@
           <w:spacing w:val="-3"/>
           <w:lang w:val="fr-FR"/>
         </w:rPr>
-        <w:t xml:space="preserve"> days per week, </w:t>
+        <w:t xml:space="preserve"> </w:t>
+      </w:r>
+      <w:proofErr w:type="spellStart"/>
+      <w:r>
+        <w:rPr>
+          <w:spacing w:val="-3"/>
+          <w:lang w:val="fr-FR"/>
+        </w:rPr>
+        <w:t>days</w:t>
+      </w:r>
+      <w:proofErr w:type="spellEnd"/>
+      <w:r>
+        <w:rPr>
+          <w:spacing w:val="-3"/>
+          <w:lang w:val="fr-FR"/>
+        </w:rPr>
+        <w:t xml:space="preserve"> per </w:t>
+      </w:r>
+      <w:proofErr w:type="spellStart"/>
+      <w:r>
+        <w:rPr>
+          <w:spacing w:val="-3"/>
+          <w:lang w:val="fr-FR"/>
+        </w:rPr>
+        <w:t>week</w:t>
+      </w:r>
+      <w:proofErr w:type="spellEnd"/>
+      <w:r>
+        <w:rPr>
+          <w:spacing w:val="-3"/>
+          <w:lang w:val="fr-FR"/>
+        </w:rPr>
+        <w:t xml:space="preserve">, </w:t>
       </w:r>
       <w:r>
         <w:rPr>
@@ -675,7 +903,39 @@
           <w:spacing w:val="-3"/>
           <w:lang w:val="fr-FR"/>
         </w:rPr>
-        <w:t xml:space="preserve"> weeks per year)</w:t>
+        <w:t xml:space="preserve"> </w:t>
+      </w:r>
+      <w:proofErr w:type="spellStart"/>
+      <w:r>
+        <w:rPr>
+          <w:spacing w:val="-3"/>
+          <w:lang w:val="fr-FR"/>
+        </w:rPr>
+        <w:t>weeks</w:t>
+      </w:r>
+      <w:proofErr w:type="spellEnd"/>
+      <w:r>
+        <w:rPr>
+          <w:spacing w:val="-3"/>
+          <w:lang w:val="fr-FR"/>
+        </w:rPr>
+        <w:t xml:space="preserve"> per </w:t>
+      </w:r>
+      <w:proofErr w:type="spellStart"/>
+      <w:r>
+        <w:rPr>
+          <w:spacing w:val="-3"/>
+          <w:lang w:val="fr-FR"/>
+        </w:rPr>
+        <w:t>year</w:t>
+      </w:r>
+      <w:proofErr w:type="spellEnd"/>
+      <w:r>
+        <w:rPr>
+          <w:spacing w:val="-3"/>
+          <w:lang w:val="fr-FR"/>
+        </w:rPr>
+        <w:t>)</w:t>
       </w:r>
     </w:p>
     <w:p>
@@ -707,7 +967,23 @@
           <w:spacing w:val="-3"/>
           <w:vertAlign w:val="subscript"/>
         </w:rPr>
-        <w:t>${i}</w:t>
+        <w:t>${</w:t>
+      </w:r>
+      <w:proofErr w:type="spellStart"/>
+      <w:r>
+        <w:rPr>
+          <w:spacing w:val="-3"/>
+          <w:vertAlign w:val="subscript"/>
+        </w:rPr>
+        <w:t>i</w:t>
+      </w:r>
+      <w:proofErr w:type="spellEnd"/>
+      <w:r>
+        <w:rPr>
+          <w:spacing w:val="-3"/>
+          <w:vertAlign w:val="subscript"/>
+        </w:rPr>
+        <w:t>}</w:t>
       </w:r>
       <w:r>
         <w:rPr>
@@ -783,7 +1059,23 @@
           <w:spacing w:val="-3"/>
           <w:vertAlign w:val="subscript"/>
         </w:rPr>
-        <w:t>${i}</w:t>
+        <w:t>${</w:t>
+      </w:r>
+      <w:proofErr w:type="spellStart"/>
+      <w:r>
+        <w:rPr>
+          <w:spacing w:val="-3"/>
+          <w:vertAlign w:val="subscript"/>
+        </w:rPr>
+        <w:t>i</w:t>
+      </w:r>
+      <w:proofErr w:type="spellEnd"/>
+      <w:r>
+        <w:rPr>
+          <w:spacing w:val="-3"/>
+          <w:vertAlign w:val="subscript"/>
+        </w:rPr>
+        <w:t>}</w:t>
       </w:r>
       <w:r>
         <w:rPr>
@@ -850,7 +1142,23 @@
           <w:spacing w:val="-3"/>
           <w:vertAlign w:val="subscript"/>
         </w:rPr>
-        <w:t>${i}</w:t>
+        <w:t>${</w:t>
+      </w:r>
+      <w:proofErr w:type="spellStart"/>
+      <w:r>
+        <w:rPr>
+          <w:spacing w:val="-3"/>
+          <w:vertAlign w:val="subscript"/>
+        </w:rPr>
+        <w:t>i</w:t>
+      </w:r>
+      <w:proofErr w:type="spellEnd"/>
+      <w:r>
+        <w:rPr>
+          <w:spacing w:val="-3"/>
+          <w:vertAlign w:val="subscript"/>
+        </w:rPr>
+        <w:t>}</w:t>
       </w:r>
       <w:r>
         <w:rPr>
@@ -922,7 +1230,39 @@
           <w:spacing w:val="-3"/>
           <w:lang w:val="fr-FR"/>
         </w:rPr>
-        <w:t xml:space="preserve"> hrs/yr </w:t>
+        <w:t xml:space="preserve"> </w:t>
+      </w:r>
+      <w:proofErr w:type="spellStart"/>
+      <w:r>
+        <w:rPr>
+          <w:spacing w:val="-3"/>
+          <w:lang w:val="fr-FR"/>
+        </w:rPr>
+        <w:t>hrs</w:t>
+      </w:r>
+      <w:proofErr w:type="spellEnd"/>
+      <w:r>
+        <w:rPr>
+          <w:spacing w:val="-3"/>
+          <w:lang w:val="fr-FR"/>
+        </w:rPr>
+        <w:t>/</w:t>
+      </w:r>
+      <w:proofErr w:type="spellStart"/>
+      <w:r>
+        <w:rPr>
+          <w:spacing w:val="-3"/>
+          <w:lang w:val="fr-FR"/>
+        </w:rPr>
+        <w:t>yr</w:t>
+      </w:r>
+      <w:proofErr w:type="spellEnd"/>
+      <w:r>
+        <w:rPr>
+          <w:spacing w:val="-3"/>
+          <w:lang w:val="fr-FR"/>
+        </w:rPr>
+        <w:t xml:space="preserve"> </w:t>
       </w:r>
       <w:r>
         <w:rPr>
@@ -943,6 +1283,13 @@
           <w:spacing w:val="-3"/>
           <w:lang w:val="fr-FR"/>
         </w:rPr>
+        <w:t xml:space="preserve">(100% - </w:t>
+      </w:r>
+      <w:r>
+        <w:rPr>
+          <w:spacing w:val="-3"/>
+          <w:lang w:val="fr-FR"/>
+        </w:rPr>
         <w:t>${FR}</w:t>
       </w:r>
       <w:r>
@@ -950,7 +1297,21 @@
           <w:spacing w:val="-3"/>
           <w:lang w:val="fr-FR"/>
         </w:rPr>
-        <w:t>% / (1000 W/kW)</w:t>
+        <w:t xml:space="preserve">% </w:t>
+      </w:r>
+      <w:r>
+        <w:rPr>
+          <w:spacing w:val="-3"/>
+          <w:lang w:val="fr-FR"/>
+        </w:rPr>
+        <w:t>)</w:t>
+      </w:r>
+      <w:r>
+        <w:rPr>
+          <w:spacing w:val="-3"/>
+          <w:lang w:val="fr-FR"/>
+        </w:rPr>
+        <w:t>/ (1000 W/kW)</w:t>
       </w:r>
       <w:r>
         <w:rPr>
@@ -1018,9 +1379,18 @@
           <w:spacing w:val="-3"/>
           <w:position w:val="-30"/>
         </w:rPr>
-        <w:t xml:space="preserve"> kWh/yr</w:t>
+        <w:t xml:space="preserve"> kWh/</w:t>
+      </w:r>
+      <w:proofErr w:type="spellStart"/>
+      <w:r>
+        <w:rPr>
+          <w:spacing w:val="-3"/>
+          <w:position w:val="-30"/>
+        </w:rPr>
+        <w:t>yr</w:t>
       </w:r>
       <w:bookmarkEnd w:id="0"/>
+      <w:proofErr w:type="spellEnd"/>
     </w:p>
     <w:sectPr>
       <w:pgSz w:w="12240" w:h="15840"/>

</xml_diff>

<commit_message>
Lighting templates operating hours update
</commit_message>
<xml_diff>
--- a/Lighting/Install Motion Sensor/template 2.docx
+++ b/Lighting/Install Motion Sensor/template 2.docx
@@ -819,7 +819,7 @@
           <w:spacing w:val="-3"/>
           <w:lang w:val="fr-FR"/>
         </w:rPr>
-        <w:t>hours</w:t>
+        <w:t>hrs</w:t>
       </w:r>
       <w:proofErr w:type="spellEnd"/>
       <w:r>
@@ -827,7 +827,7 @@
           <w:spacing w:val="-3"/>
           <w:lang w:val="fr-FR"/>
         </w:rPr>
-        <w:t xml:space="preserve"> per </w:t>
+        <w:t>/</w:t>
       </w:r>
       <w:proofErr w:type="spellStart"/>
       <w:r>
@@ -873,7 +873,7 @@
           <w:spacing w:val="-3"/>
           <w:lang w:val="fr-FR"/>
         </w:rPr>
-        <w:t xml:space="preserve"> per </w:t>
+        <w:t>/</w:t>
       </w:r>
       <w:proofErr w:type="spellStart"/>
       <w:r>
@@ -881,7 +881,7 @@
           <w:spacing w:val="-3"/>
           <w:lang w:val="fr-FR"/>
         </w:rPr>
-        <w:t>week</w:t>
+        <w:t>wk</w:t>
       </w:r>
       <w:proofErr w:type="spellEnd"/>
       <w:r>
@@ -903,15 +903,44 @@
           <w:spacing w:val="-3"/>
           <w:lang w:val="fr-FR"/>
         </w:rPr>
+        <w:tab/>
+      </w:r>
+      <w:r>
+        <w:rPr>
+          <w:spacing w:val="-3"/>
+          <w:lang w:val="fr-FR"/>
+        </w:rPr>
+        <w:tab/>
+      </w:r>
+      <w:r>
+        <w:rPr>
+          <w:spacing w:val="-3"/>
+          <w:lang w:val="fr-FR"/>
+        </w:rPr>
+        <w:tab/>
+      </w:r>
+      <w:r>
+        <w:rPr>
+          <w:spacing w:val="-3"/>
+          <w:lang w:val="fr-FR"/>
+        </w:rPr>
         <w:t xml:space="preserve"> </w:t>
       </w:r>
+      <w:r>
+        <w:rPr>
+          <w:spacing w:val="-3"/>
+          <w:lang w:val="fr-FR"/>
+        </w:rPr>
+        <w:tab/>
+        <w:t xml:space="preserve">    </w:t>
+      </w:r>
       <w:proofErr w:type="spellStart"/>
       <w:r>
         <w:rPr>
           <w:spacing w:val="-3"/>
           <w:lang w:val="fr-FR"/>
         </w:rPr>
-        <w:t>weeks</w:t>
+        <w:t>wks</w:t>
       </w:r>
       <w:proofErr w:type="spellEnd"/>
       <w:r>
@@ -919,7 +948,7 @@
           <w:spacing w:val="-3"/>
           <w:lang w:val="fr-FR"/>
         </w:rPr>
-        <w:t xml:space="preserve"> per </w:t>
+        <w:t>/</w:t>
       </w:r>
       <w:proofErr w:type="spellStart"/>
       <w:r>
@@ -927,7 +956,7 @@
           <w:spacing w:val="-3"/>
           <w:lang w:val="fr-FR"/>
         </w:rPr>
-        <w:t>year</w:t>
+        <w:t>yr</w:t>
       </w:r>
       <w:proofErr w:type="spellEnd"/>
       <w:r>

</xml_diff>